<commit_message>
Sign In Anonmously & Signout Donegit status
</commit_message>
<xml_diff>
--- a/Flutter Firestore Setup.docx
+++ b/Flutter Firestore Setup.docx
@@ -227,20 +227,7 @@
           <w:szCs w:val="19"/>
           <w:lang w:eastAsia="en-IN"/>
         </w:rPr>
-        <w:t xml:space="preserve"># Install the CLI if not </w:t>
-      </w:r>
-      <w:bookmarkStart w:id="0" w:name="_GoBack"/>
-      <w:bookmarkEnd w:id="0"/>
-      <w:r>
-        <w:rPr>
-          <w:rFonts w:ascii="Consolas" w:eastAsia="Times New Roman" w:hAnsi="Consolas" w:cs="Times New Roman"/>
-          <w:i/>
-          <w:iCs/>
-          <w:sz w:val="19"/>
-          <w:szCs w:val="19"/>
-          <w:lang w:eastAsia="en-IN"/>
-        </w:rPr>
-        <w:t>already done so</w:t>
+        <w:t># Install the CLI if not already done so</w:t>
       </w:r>
     </w:p>
     <w:p>
@@ -960,6 +947,76 @@
           <w:lang w:eastAsia="en-IN"/>
         </w:rPr>
       </w:pPr>
+    </w:p>
+    <w:p>
+      <w:pPr>
+        <w:pStyle w:val="ListParagraph"/>
+      </w:pPr>
+      <w:hyperlink r:id="rId5" w:history="1">
+        <w:r>
+          <w:rPr>
+            <w:rStyle w:val="Hyperlink"/>
+          </w:rPr>
+          <w:t>https://firebase.flutter.dev/docs/overview/#initialization</w:t>
+        </w:r>
+      </w:hyperlink>
+    </w:p>
+    <w:p>
+      <w:pPr>
+        <w:ind w:firstLine="720"/>
+      </w:pPr>
+      <w:hyperlink r:id="rId6" w:history="1">
+        <w:r>
+          <w:rPr>
+            <w:rStyle w:val="Hyperlink"/>
+          </w:rPr>
+          <w:t>https://firebase.google.com/docs/auth/flutter/start</w:t>
+        </w:r>
+      </w:hyperlink>
+    </w:p>
+    <w:bookmarkStart w:id="0" w:name="_GoBack"/>
+    <w:bookmarkEnd w:id="0"/>
+    <w:p>
+      <w:pPr>
+        <w:ind w:firstLine="720"/>
+      </w:pPr>
+      <w:r>
+        <w:fldChar w:fldCharType="begin"/>
+      </w:r>
+      <w:r>
+        <w:instrText xml:space="preserve"> HYPERLINK "</w:instrText>
+      </w:r>
+      <w:r>
+        <w:instrText>https://firebase.google.com/docs/cli#windows-npm</w:instrText>
+      </w:r>
+      <w:r>
+        <w:instrText xml:space="preserve">" </w:instrText>
+      </w:r>
+      <w:r>
+        <w:fldChar w:fldCharType="separate"/>
+      </w:r>
+      <w:r>
+        <w:rPr>
+          <w:rStyle w:val="Hyperlink"/>
+        </w:rPr>
+        <w:t>https://firebase.google.com/docs/cli#windows-npm</w:t>
+      </w:r>
+      <w:r>
+        <w:fldChar w:fldCharType="end"/>
+      </w:r>
+    </w:p>
+    <w:p>
+      <w:pPr>
+        <w:pStyle w:val="ListParagraph"/>
+      </w:pPr>
+      <w:hyperlink r:id="rId7" w:history="1">
+        <w:r>
+          <w:rPr>
+            <w:rStyle w:val="Hyperlink"/>
+          </w:rPr>
+          <w:t>https://firebase.google.com/docs/auth/flutter/anonymous-auth</w:t>
+        </w:r>
+      </w:hyperlink>
     </w:p>
     <w:p>
       <w:pPr>
@@ -1560,6 +1617,17 @@
       <w:lang w:eastAsia="en-IN"/>
     </w:rPr>
   </w:style>
+  <w:style w:type="character" w:styleId="Hyperlink">
+    <w:name w:val="Hyperlink"/>
+    <w:basedOn w:val="DefaultParagraphFont"/>
+    <w:uiPriority w:val="99"/>
+    <w:unhideWhenUsed/>
+    <w:rsid w:val="00396969"/>
+    <w:rPr>
+      <w:color w:val="0563C1" w:themeColor="hyperlink"/>
+      <w:u w:val="single"/>
+    </w:rPr>
+  </w:style>
 </w:styles>
 </file>
 

</xml_diff>